<commit_message>
Added latest version of experimental analysis
Just for presentability purposes
</commit_message>
<xml_diff>
--- a/Experimental Analysis.docx
+++ b/Experimental Analysis.docx
@@ -4,52 +4,1365 @@
   <w:body>
     <w:p>
       <w:pPr>
-        <w:rPr>
-          <w:rFonts w:asciiTheme="minorBidi" w:hAnsiTheme="minorBidi"/>
+        <w:jc w:val="center"/>
+        <w:rPr>
+          <w:rFonts w:asciiTheme="majorBidi" w:hAnsiTheme="majorBidi" w:cstheme="majorBidi"/>
+          <w:b/>
+          <w:bCs/>
+          <w:sz w:val="28"/>
+          <w:szCs w:val="28"/>
+          <w:u w:val="single"/>
+        </w:rPr>
+      </w:pPr>
+      <w:r>
+        <w:rPr>
+          <w:rFonts w:asciiTheme="majorBidi" w:hAnsiTheme="majorBidi" w:cstheme="majorBidi"/>
+          <w:b/>
+          <w:bCs/>
+          <w:sz w:val="28"/>
+          <w:szCs w:val="28"/>
+          <w:u w:val="single"/>
+        </w:rPr>
+        <w:t>Experimental Analysis</w:t>
+      </w:r>
+    </w:p>
+    <w:p>
+      <w:pPr>
+        <w:rPr>
+          <w:rFonts w:asciiTheme="majorBidi" w:hAnsiTheme="majorBidi" w:cstheme="majorBidi"/>
           <w:b/>
           <w:bCs/>
           <w:sz w:val="24"/>
           <w:szCs w:val="24"/>
-          <w:u w:val="single"/>
         </w:rPr>
       </w:pPr>
       <w:r>
         <w:rPr>
-          <w:rFonts w:asciiTheme="minorBidi" w:hAnsiTheme="minorBidi"/>
+          <w:rFonts w:asciiTheme="majorBidi" w:hAnsiTheme="majorBidi" w:cstheme="majorBidi"/>
+          <w:b/>
+          <w:bCs/>
+          <w:sz w:val="28"/>
+          <w:szCs w:val="28"/>
+        </w:rPr>
+        <w:t>Experimental Framework</w:t>
+      </w:r>
+      <w:r>
+        <w:rPr>
+          <w:rFonts w:asciiTheme="majorBidi" w:hAnsiTheme="majorBidi" w:cstheme="majorBidi"/>
           <w:b/>
           <w:bCs/>
           <w:sz w:val="24"/>
           <w:szCs w:val="24"/>
-          <w:u w:val="single"/>
-        </w:rPr>
-        <w:t>Experimental Analysis</w:t>
+        </w:rPr>
+        <w:br/>
+      </w:r>
+      <w:r>
+        <w:rPr>
+          <w:rFonts w:asciiTheme="majorBidi" w:hAnsiTheme="majorBidi" w:cstheme="majorBidi"/>
+          <w:color w:val="000000"/>
+          <w:sz w:val="24"/>
+          <w:szCs w:val="24"/>
+          <w:shd w:val="clear" w:color="auto" w:fill="FFFFFF"/>
+        </w:rPr>
+        <w:t xml:space="preserve">The framework comprises a base class that calculates insert and mean search time and two derived classes that stress test or manage synthetic data. The synthetic data consists of random strings of clamped length with a vowel between every two constants for better readability. Its associated test search file has an equal mix of words sampled from and outside the synthetic data, shuffled by storing it as a Python set. The main class is parameterised with a text file (data_file), a dictionary containing all data structures, the number of times timeit must run on insert or search for each data structure (operation_repeats), search intervals for executing the search function, and a search_test_file containing search words. Iterating over the words in data_file, the time taken to insert values and the time taken to search up every value in search_test_file in specified search_intervals is stored as the values input in the data structure increase. The average for search time is calculated and stored in a mean_search_time dictionary to improve the precision of search timing results. The </w:t>
+      </w:r>
+      <w:proofErr w:type="spellStart"/>
+      <w:r>
+        <w:rPr>
+          <w:rFonts w:asciiTheme="majorBidi" w:hAnsiTheme="majorBidi" w:cstheme="majorBidi"/>
+          <w:color w:val="000000"/>
+          <w:sz w:val="24"/>
+          <w:szCs w:val="24"/>
+          <w:shd w:val="clear" w:color="auto" w:fill="FFFFFF"/>
+        </w:rPr>
+        <w:t>RunTests</w:t>
+      </w:r>
+      <w:proofErr w:type="spellEnd"/>
+      <w:r>
+        <w:rPr>
+          <w:rFonts w:asciiTheme="majorBidi" w:hAnsiTheme="majorBidi" w:cstheme="majorBidi"/>
+          <w:color w:val="000000"/>
+          <w:sz w:val="24"/>
+          <w:szCs w:val="24"/>
+          <w:shd w:val="clear" w:color="auto" w:fill="FFFFFF"/>
+        </w:rPr>
+        <w:t xml:space="preserve"> class facilitates data manipulation, allowing one to sort data, remove duplicates or check for false positives, hence acting as the testing suite, based on which we produced graphs.</w:t>
+      </w:r>
+      <w:r>
+        <w:rPr>
+          <w:rFonts w:asciiTheme="majorBidi" w:hAnsiTheme="majorBidi" w:cstheme="majorBidi"/>
+          <w:color w:val="000000"/>
+          <w:sz w:val="21"/>
+          <w:szCs w:val="21"/>
+          <w:shd w:val="clear" w:color="auto" w:fill="FFFFFF"/>
+        </w:rPr>
+        <w:br/>
+      </w:r>
+      <w:r>
+        <w:rPr>
+          <w:rFonts w:asciiTheme="majorBidi" w:hAnsiTheme="majorBidi" w:cstheme="majorBidi"/>
+          <w:color w:val="000000"/>
+          <w:sz w:val="21"/>
+          <w:szCs w:val="21"/>
+          <w:shd w:val="clear" w:color="auto" w:fill="FFFFFF"/>
+        </w:rPr>
+        <w:br/>
+      </w:r>
+      <w:r>
+        <w:rPr>
+          <w:rFonts w:asciiTheme="majorBidi" w:hAnsiTheme="majorBidi" w:cstheme="majorBidi"/>
+          <w:b/>
+          <w:bCs/>
+          <w:sz w:val="28"/>
+          <w:szCs w:val="28"/>
+        </w:rPr>
+        <w:t>Sequential Search</w:t>
+      </w:r>
+    </w:p>
+    <w:tbl>
+      <w:tblPr>
+        <w:tblStyle w:val="TableGrid"/>
+        <w:tblW w:w="0" w:type="auto"/>
+        <w:tblBorders>
+          <w:top w:val="none" w:sz="0" w:space="0" w:color="auto"/>
+          <w:left w:val="none" w:sz="0" w:space="0" w:color="auto"/>
+          <w:bottom w:val="none" w:sz="0" w:space="0" w:color="auto"/>
+          <w:right w:val="none" w:sz="0" w:space="0" w:color="auto"/>
+          <w:insideH w:val="none" w:sz="0" w:space="0" w:color="auto"/>
+          <w:insideV w:val="none" w:sz="0" w:space="0" w:color="auto"/>
+        </w:tblBorders>
+        <w:tblLook w:val="04A0" w:firstRow="1" w:lastRow="0" w:firstColumn="1" w:lastColumn="0" w:noHBand="0" w:noVBand="1"/>
+      </w:tblPr>
+      <w:tblGrid>
+        <w:gridCol w:w="5118"/>
+        <w:gridCol w:w="3908"/>
+      </w:tblGrid>
+      <w:tr>
+        <w:tc>
+          <w:tcPr>
+            <w:tcW w:w="5118" w:type="dxa"/>
+          </w:tcPr>
+          <w:p>
+            <w:pPr>
+              <w:jc w:val="center"/>
+              <w:rPr>
+                <w:rFonts w:asciiTheme="majorBidi" w:hAnsiTheme="majorBidi" w:cstheme="majorBidi"/>
+                <w:sz w:val="24"/>
+                <w:szCs w:val="24"/>
+              </w:rPr>
+            </w:pPr>
+            <w:r>
+              <w:rPr>
+                <w:rFonts w:asciiTheme="majorBidi" w:hAnsiTheme="majorBidi" w:cstheme="majorBidi"/>
+                <w:b/>
+                <w:bCs/>
+                <w:sz w:val="24"/>
+                <w:szCs w:val="24"/>
+              </w:rPr>
+              <w:t>Figure 1</w:t>
+            </w:r>
+            <w:r>
+              <w:rPr>
+                <w:rFonts w:asciiTheme="majorBidi" w:hAnsiTheme="majorBidi" w:cstheme="majorBidi"/>
+                <w:sz w:val="24"/>
+                <w:szCs w:val="24"/>
+              </w:rPr>
+              <w:t>: Sequential Insertions, Dickens</w:t>
+            </w:r>
+          </w:p>
+        </w:tc>
+        <w:tc>
+          <w:tcPr>
+            <w:tcW w:w="3908" w:type="dxa"/>
+          </w:tcPr>
+          <w:p>
+            <w:pPr>
+              <w:jc w:val="center"/>
+              <w:rPr>
+                <w:rFonts w:asciiTheme="majorBidi" w:hAnsiTheme="majorBidi" w:cstheme="majorBidi"/>
+                <w:sz w:val="24"/>
+                <w:szCs w:val="24"/>
+              </w:rPr>
+            </w:pPr>
+            <w:r>
+              <w:rPr>
+                <w:rFonts w:asciiTheme="majorBidi" w:hAnsiTheme="majorBidi" w:cstheme="majorBidi"/>
+                <w:b/>
+                <w:bCs/>
+                <w:sz w:val="24"/>
+                <w:szCs w:val="24"/>
+              </w:rPr>
+              <w:t>Figure 2</w:t>
+            </w:r>
+            <w:r>
+              <w:rPr>
+                <w:rFonts w:asciiTheme="majorBidi" w:hAnsiTheme="majorBidi" w:cstheme="majorBidi"/>
+                <w:sz w:val="24"/>
+                <w:szCs w:val="24"/>
+              </w:rPr>
+              <w:t>: Sequential Search, Dickens</w:t>
+            </w:r>
+          </w:p>
+        </w:tc>
+      </w:tr>
+      <w:tr>
+        <w:tc>
+          <w:tcPr>
+            <w:tcW w:w="5118" w:type="dxa"/>
+          </w:tcPr>
+          <w:p>
+            <w:pPr>
+              <w:jc w:val="center"/>
+              <w:rPr>
+                <w:rFonts w:asciiTheme="majorBidi" w:hAnsiTheme="majorBidi" w:cstheme="majorBidi"/>
+                <w:b/>
+                <w:bCs/>
+                <w:sz w:val="24"/>
+                <w:szCs w:val="24"/>
+              </w:rPr>
+            </w:pPr>
+            <w:r>
+              <w:rPr>
+                <w:rFonts w:asciiTheme="majorBidi" w:hAnsiTheme="majorBidi" w:cstheme="majorBidi"/>
+                <w:b/>
+                <w:bCs/>
+                <w:noProof/>
+                <w:sz w:val="24"/>
+                <w:szCs w:val="24"/>
+              </w:rPr>
+              <w:drawing>
+                <wp:inline distT="0" distB="0" distL="0" distR="0" wp14:anchorId="346B8170" wp14:editId="1B517BEF">
+                  <wp:extent cx="3112928" cy="1446028"/>
+                  <wp:effectExtent l="0" t="0" r="0" b="1905"/>
+                  <wp:docPr id="6" name="Picture 6" descr="Chart, line chart&#10;&#10;Description automatically generated"/>
+                  <wp:cNvGraphicFramePr>
+                    <a:graphicFrameLocks xmlns:a="http://schemas.openxmlformats.org/drawingml/2006/main" noChangeAspect="1"/>
+                  </wp:cNvGraphicFramePr>
+                  <a:graphic xmlns:a="http://schemas.openxmlformats.org/drawingml/2006/main">
+                    <a:graphicData uri="http://schemas.openxmlformats.org/drawingml/2006/picture">
+                      <pic:pic xmlns:pic="http://schemas.openxmlformats.org/drawingml/2006/picture">
+                        <pic:nvPicPr>
+                          <pic:cNvPr id="6" name="Picture 6" descr="Chart, line chart&#10;&#10;Description automatically generated"/>
+                          <pic:cNvPicPr>
+                            <a:picLocks noChangeAspect="1" noChangeArrowheads="1"/>
+                          </pic:cNvPicPr>
+                        </pic:nvPicPr>
+                        <pic:blipFill>
+                          <a:blip r:embed="rId4" cstate="print">
+                            <a:extLst>
+                              <a:ext uri="{28A0092B-C50C-407E-A947-70E740481C1C}">
+                                <a14:useLocalDpi xmlns:a14="http://schemas.microsoft.com/office/drawing/2010/main" val="0"/>
+                              </a:ext>
+                            </a:extLst>
+                          </a:blip>
+                          <a:srcRect/>
+                          <a:stretch>
+                            <a:fillRect/>
+                          </a:stretch>
+                        </pic:blipFill>
+                        <pic:spPr bwMode="auto">
+                          <a:xfrm>
+                            <a:off x="0" y="0"/>
+                            <a:ext cx="3112928" cy="1446028"/>
+                          </a:xfrm>
+                          <a:prstGeom prst="rect">
+                            <a:avLst/>
+                          </a:prstGeom>
+                          <a:noFill/>
+                        </pic:spPr>
+                      </pic:pic>
+                    </a:graphicData>
+                  </a:graphic>
+                </wp:inline>
+              </w:drawing>
+            </w:r>
+          </w:p>
+        </w:tc>
+        <w:tc>
+          <w:tcPr>
+            <w:tcW w:w="3908" w:type="dxa"/>
+          </w:tcPr>
+          <w:p>
+            <w:pPr>
+              <w:jc w:val="center"/>
+              <w:rPr>
+                <w:rFonts w:asciiTheme="majorBidi" w:hAnsiTheme="majorBidi" w:cstheme="majorBidi"/>
+                <w:b/>
+                <w:bCs/>
+                <w:sz w:val="24"/>
+                <w:szCs w:val="24"/>
+              </w:rPr>
+            </w:pPr>
+            <w:r>
+              <w:rPr>
+                <w:rFonts w:asciiTheme="majorBidi" w:hAnsiTheme="majorBidi" w:cstheme="majorBidi"/>
+                <w:b/>
+                <w:bCs/>
+                <w:noProof/>
+                <w:sz w:val="24"/>
+                <w:szCs w:val="24"/>
+              </w:rPr>
+              <w:drawing>
+                <wp:inline distT="0" distB="0" distL="0" distR="0" wp14:anchorId="200C35ED" wp14:editId="0F7D7E1F">
+                  <wp:extent cx="2096704" cy="1445895"/>
+                  <wp:effectExtent l="0" t="0" r="0" b="1905"/>
+                  <wp:docPr id="26" name="Picture 26" descr="Chart, line chart&#10;&#10;Description automatically generated"/>
+                  <wp:cNvGraphicFramePr>
+                    <a:graphicFrameLocks xmlns:a="http://schemas.openxmlformats.org/drawingml/2006/main" noChangeAspect="1"/>
+                  </wp:cNvGraphicFramePr>
+                  <a:graphic xmlns:a="http://schemas.openxmlformats.org/drawingml/2006/main">
+                    <a:graphicData uri="http://schemas.openxmlformats.org/drawingml/2006/picture">
+                      <pic:pic xmlns:pic="http://schemas.openxmlformats.org/drawingml/2006/picture">
+                        <pic:nvPicPr>
+                          <pic:cNvPr id="26" name="Picture 26" descr="Chart, line chart&#10;&#10;Description automatically generated"/>
+                          <pic:cNvPicPr>
+                            <a:picLocks noChangeAspect="1" noChangeArrowheads="1"/>
+                          </pic:cNvPicPr>
+                        </pic:nvPicPr>
+                        <pic:blipFill>
+                          <a:blip r:embed="rId5" cstate="print">
+                            <a:extLst>
+                              <a:ext uri="{28A0092B-C50C-407E-A947-70E740481C1C}">
+                                <a14:useLocalDpi xmlns:a14="http://schemas.microsoft.com/office/drawing/2010/main" val="0"/>
+                              </a:ext>
+                            </a:extLst>
+                          </a:blip>
+                          <a:srcRect/>
+                          <a:stretch>
+                            <a:fillRect/>
+                          </a:stretch>
+                        </pic:blipFill>
+                        <pic:spPr bwMode="auto">
+                          <a:xfrm>
+                            <a:off x="0" y="0"/>
+                            <a:ext cx="2168736" cy="1495568"/>
+                          </a:xfrm>
+                          <a:prstGeom prst="rect">
+                            <a:avLst/>
+                          </a:prstGeom>
+                          <a:noFill/>
+                        </pic:spPr>
+                      </pic:pic>
+                    </a:graphicData>
+                  </a:graphic>
+                </wp:inline>
+              </w:drawing>
+            </w:r>
+          </w:p>
+        </w:tc>
+      </w:tr>
+    </w:tbl>
+    <w:p>
+      <w:pPr>
+        <w:rPr>
+          <w:rFonts w:asciiTheme="majorBidi" w:hAnsiTheme="majorBidi" w:cstheme="majorBidi"/>
+          <w:sz w:val="24"/>
+          <w:szCs w:val="24"/>
+        </w:rPr>
+      </w:pPr>
+      <w:r>
+        <w:rPr>
+          <w:rFonts w:asciiTheme="majorBidi" w:hAnsiTheme="majorBidi" w:cstheme="majorBidi"/>
+          <w:sz w:val="24"/>
+          <w:szCs w:val="24"/>
+        </w:rPr>
+        <w:t xml:space="preserve">Figures 1 shows linear growth as predicted in the theoretical analysis. We found that an average of 10 repeats was enough to get rid of noise from system-dependent factors. Too many repeats caused overfitting. Figure 2 shows slight concavity in the execution time for search on real data. We conjectured that the graph starts at ~ N due to having to iterate through the entire array at first in the absence of words, then slowly shifting towards an average of </w:t>
+      </w:r>
+      <w:r>
+        <w:rPr>
+          <w:rFonts w:asciiTheme="majorBidi" w:eastAsiaTheme="minorEastAsia" w:hAnsiTheme="majorBidi" w:cstheme="majorBidi"/>
+          <w:sz w:val="24"/>
+          <w:szCs w:val="24"/>
+        </w:rPr>
+        <w:t xml:space="preserve">~ </w:t>
+      </w:r>
+      <m:oMath>
+        <m:f>
+          <m:fPr>
+            <m:ctrlPr>
+              <w:rPr>
+                <w:rFonts w:ascii="Cambria Math" w:hAnsi="Cambria Math" w:cstheme="majorBidi"/>
+                <w:i/>
+                <w:sz w:val="24"/>
+                <w:szCs w:val="24"/>
+              </w:rPr>
+            </m:ctrlPr>
+          </m:fPr>
+          <m:num>
+            <m:r>
+              <w:rPr>
+                <w:rFonts w:ascii="Cambria Math" w:hAnsi="Cambria Math" w:cstheme="majorBidi"/>
+                <w:sz w:val="24"/>
+                <w:szCs w:val="24"/>
+              </w:rPr>
+              <m:t>N</m:t>
+            </m:r>
+          </m:num>
+          <m:den>
+            <m:r>
+              <w:rPr>
+                <w:rFonts w:ascii="Cambria Math" w:hAnsi="Cambria Math" w:cstheme="majorBidi"/>
+                <w:sz w:val="24"/>
+                <w:szCs w:val="24"/>
+              </w:rPr>
+              <m:t>2</m:t>
+            </m:r>
+          </m:den>
+        </m:f>
+      </m:oMath>
+      <w:r>
+        <w:rPr>
+          <w:rFonts w:asciiTheme="majorBidi" w:hAnsiTheme="majorBidi" w:cstheme="majorBidi"/>
+          <w:sz w:val="24"/>
+          <w:szCs w:val="24"/>
+        </w:rPr>
+        <w:t xml:space="preserve"> as more words are inserted, increasing the likelihood of retrieving a word somewhere in the middle. We chose to omit the graphs for both synthetic data and the other real data, namely Moby Dick and War and Peace, since the patterns observed were the same. </w:t>
       </w:r>
     </w:p>
     <w:p>
       <w:pPr>
         <w:rPr>
-          <w:rFonts w:asciiTheme="minorBidi" w:hAnsiTheme="minorBidi"/>
+          <w:rFonts w:asciiTheme="majorBidi" w:hAnsiTheme="majorBidi" w:cstheme="majorBidi"/>
+          <w:b/>
+          <w:bCs/>
+          <w:sz w:val="28"/>
+          <w:szCs w:val="28"/>
+        </w:rPr>
+      </w:pPr>
+      <w:r>
+        <w:rPr>
+          <w:rFonts w:asciiTheme="majorBidi" w:hAnsiTheme="majorBidi" w:cstheme="majorBidi"/>
+          <w:b/>
+          <w:bCs/>
+          <w:sz w:val="28"/>
+          <w:szCs w:val="28"/>
+        </w:rPr>
+        <w:t>BST &amp; LLRB BST</w:t>
+      </w:r>
+    </w:p>
+    <w:tbl>
+      <w:tblPr>
+        <w:tblStyle w:val="TableGrid"/>
+        <w:tblW w:w="0" w:type="auto"/>
+        <w:tblBorders>
+          <w:top w:val="none" w:sz="0" w:space="0" w:color="auto"/>
+          <w:left w:val="none" w:sz="0" w:space="0" w:color="auto"/>
+          <w:bottom w:val="none" w:sz="0" w:space="0" w:color="auto"/>
+          <w:right w:val="none" w:sz="0" w:space="0" w:color="auto"/>
+          <w:insideH w:val="none" w:sz="0" w:space="0" w:color="auto"/>
+          <w:insideV w:val="none" w:sz="0" w:space="0" w:color="auto"/>
+        </w:tblBorders>
+        <w:tblLook w:val="04A0" w:firstRow="1" w:lastRow="0" w:firstColumn="1" w:lastColumn="0" w:noHBand="0" w:noVBand="1"/>
+      </w:tblPr>
+      <w:tblGrid>
+        <w:gridCol w:w="4508"/>
+        <w:gridCol w:w="4508"/>
+      </w:tblGrid>
+      <w:tr>
+        <w:tc>
+          <w:tcPr>
+            <w:tcW w:w="4508" w:type="dxa"/>
+          </w:tcPr>
+          <w:p>
+            <w:pPr>
+              <w:rPr>
+                <w:rFonts w:asciiTheme="majorBidi" w:hAnsiTheme="majorBidi" w:cstheme="majorBidi"/>
+                <w:sz w:val="24"/>
+                <w:szCs w:val="24"/>
+              </w:rPr>
+            </w:pPr>
+            <w:r>
+              <w:rPr>
+                <w:rFonts w:asciiTheme="majorBidi" w:hAnsiTheme="majorBidi" w:cstheme="majorBidi"/>
+                <w:b/>
+                <w:bCs/>
+                <w:sz w:val="24"/>
+                <w:szCs w:val="24"/>
+              </w:rPr>
+              <w:t>Figure 3</w:t>
+            </w:r>
+            <w:r>
+              <w:rPr>
+                <w:rFonts w:asciiTheme="majorBidi" w:hAnsiTheme="majorBidi" w:cstheme="majorBidi"/>
+                <w:sz w:val="24"/>
+                <w:szCs w:val="24"/>
+              </w:rPr>
+              <w:t>: Insertions for the other sets</w:t>
+            </w:r>
+          </w:p>
+        </w:tc>
+        <w:tc>
+          <w:tcPr>
+            <w:tcW w:w="4508" w:type="dxa"/>
+          </w:tcPr>
+          <w:p>
+            <w:pPr>
+              <w:rPr>
+                <w:rFonts w:asciiTheme="majorBidi" w:hAnsiTheme="majorBidi" w:cstheme="majorBidi"/>
+                <w:b/>
+                <w:bCs/>
+                <w:sz w:val="24"/>
+                <w:szCs w:val="24"/>
+              </w:rPr>
+            </w:pPr>
+            <w:r>
+              <w:rPr>
+                <w:rFonts w:asciiTheme="majorBidi" w:hAnsiTheme="majorBidi" w:cstheme="majorBidi"/>
+                <w:b/>
+                <w:bCs/>
+                <w:sz w:val="24"/>
+                <w:szCs w:val="24"/>
+              </w:rPr>
+              <w:t>Figure 4</w:t>
+            </w:r>
+            <w:r>
+              <w:rPr>
+                <w:rFonts w:asciiTheme="majorBidi" w:hAnsiTheme="majorBidi" w:cstheme="majorBidi"/>
+                <w:sz w:val="24"/>
+                <w:szCs w:val="24"/>
+              </w:rPr>
+              <w:t>: Searches for the other sets</w:t>
+            </w:r>
+          </w:p>
+        </w:tc>
+      </w:tr>
+      <w:tr>
+        <w:tc>
+          <w:tcPr>
+            <w:tcW w:w="4508" w:type="dxa"/>
+          </w:tcPr>
+          <w:p>
+            <w:pPr>
+              <w:rPr>
+                <w:rFonts w:asciiTheme="majorBidi" w:hAnsiTheme="majorBidi" w:cstheme="majorBidi"/>
+                <w:b/>
+                <w:bCs/>
+                <w:sz w:val="24"/>
+                <w:szCs w:val="24"/>
+              </w:rPr>
+            </w:pPr>
+            <w:r>
+              <w:rPr>
+                <w:rFonts w:asciiTheme="majorBidi" w:hAnsiTheme="majorBidi" w:cstheme="majorBidi"/>
+                <w:noProof/>
+                <w:sz w:val="24"/>
+                <w:szCs w:val="24"/>
+              </w:rPr>
+              <w:drawing>
+                <wp:inline distT="0" distB="0" distL="0" distR="0" wp14:anchorId="5C5C2781" wp14:editId="56645B33">
+                  <wp:extent cx="2558535" cy="1200150"/>
+                  <wp:effectExtent l="0" t="0" r="0" b="0"/>
+                  <wp:docPr id="10" name="Picture 10" descr="Chart, line chart&#10;&#10;Description automatically generated"/>
+                  <wp:cNvGraphicFramePr>
+                    <a:graphicFrameLocks xmlns:a="http://schemas.openxmlformats.org/drawingml/2006/main" noChangeAspect="1"/>
+                  </wp:cNvGraphicFramePr>
+                  <a:graphic xmlns:a="http://schemas.openxmlformats.org/drawingml/2006/main">
+                    <a:graphicData uri="http://schemas.openxmlformats.org/drawingml/2006/picture">
+                      <pic:pic xmlns:pic="http://schemas.openxmlformats.org/drawingml/2006/picture">
+                        <pic:nvPicPr>
+                          <pic:cNvPr id="10" name="Picture 10" descr="Chart, line chart&#10;&#10;Description automatically generated"/>
+                          <pic:cNvPicPr>
+                            <a:picLocks noChangeAspect="1" noChangeArrowheads="1"/>
+                          </pic:cNvPicPr>
+                        </pic:nvPicPr>
+                        <pic:blipFill>
+                          <a:blip r:embed="rId6" cstate="print">
+                            <a:extLst>
+                              <a:ext uri="{28A0092B-C50C-407E-A947-70E740481C1C}">
+                                <a14:useLocalDpi xmlns:a14="http://schemas.microsoft.com/office/drawing/2010/main" val="0"/>
+                              </a:ext>
+                            </a:extLst>
+                          </a:blip>
+                          <a:srcRect/>
+                          <a:stretch>
+                            <a:fillRect/>
+                          </a:stretch>
+                        </pic:blipFill>
+                        <pic:spPr bwMode="auto">
+                          <a:xfrm>
+                            <a:off x="0" y="0"/>
+                            <a:ext cx="2636556" cy="1236748"/>
+                          </a:xfrm>
+                          <a:prstGeom prst="rect">
+                            <a:avLst/>
+                          </a:prstGeom>
+                          <a:noFill/>
+                        </pic:spPr>
+                      </pic:pic>
+                    </a:graphicData>
+                  </a:graphic>
+                </wp:inline>
+              </w:drawing>
+            </w:r>
+          </w:p>
+        </w:tc>
+        <w:tc>
+          <w:tcPr>
+            <w:tcW w:w="4508" w:type="dxa"/>
+          </w:tcPr>
+          <w:p>
+            <w:pPr>
+              <w:rPr>
+                <w:rFonts w:asciiTheme="majorBidi" w:hAnsiTheme="majorBidi" w:cstheme="majorBidi"/>
+                <w:b/>
+                <w:bCs/>
+                <w:sz w:val="24"/>
+                <w:szCs w:val="24"/>
+              </w:rPr>
+            </w:pPr>
+            <w:r>
+              <w:rPr>
+                <w:rFonts w:asciiTheme="majorBidi" w:hAnsiTheme="majorBidi" w:cstheme="majorBidi"/>
+                <w:noProof/>
+                <w:sz w:val="24"/>
+                <w:szCs w:val="24"/>
+              </w:rPr>
+              <w:drawing>
+                <wp:inline distT="0" distB="0" distL="0" distR="0" wp14:anchorId="630B9D79" wp14:editId="4FA52504">
+                  <wp:extent cx="2686044" cy="1210541"/>
+                  <wp:effectExtent l="0" t="0" r="635" b="8890"/>
+                  <wp:docPr id="13" name="Picture 13" descr="Chart, line chart&#10;&#10;Description automatically generated"/>
+                  <wp:cNvGraphicFramePr>
+                    <a:graphicFrameLocks xmlns:a="http://schemas.openxmlformats.org/drawingml/2006/main" noChangeAspect="1"/>
+                  </wp:cNvGraphicFramePr>
+                  <a:graphic xmlns:a="http://schemas.openxmlformats.org/drawingml/2006/main">
+                    <a:graphicData uri="http://schemas.openxmlformats.org/drawingml/2006/picture">
+                      <pic:pic xmlns:pic="http://schemas.openxmlformats.org/drawingml/2006/picture">
+                        <pic:nvPicPr>
+                          <pic:cNvPr id="13" name="Picture 13" descr="Chart, line chart&#10;&#10;Description automatically generated"/>
+                          <pic:cNvPicPr>
+                            <a:picLocks noChangeAspect="1" noChangeArrowheads="1"/>
+                          </pic:cNvPicPr>
+                        </pic:nvPicPr>
+                        <pic:blipFill>
+                          <a:blip r:embed="rId7" cstate="print">
+                            <a:extLst>
+                              <a:ext uri="{28A0092B-C50C-407E-A947-70E740481C1C}">
+                                <a14:useLocalDpi xmlns:a14="http://schemas.microsoft.com/office/drawing/2010/main" val="0"/>
+                              </a:ext>
+                            </a:extLst>
+                          </a:blip>
+                          <a:srcRect/>
+                          <a:stretch>
+                            <a:fillRect/>
+                          </a:stretch>
+                        </pic:blipFill>
+                        <pic:spPr bwMode="auto">
+                          <a:xfrm>
+                            <a:off x="0" y="0"/>
+                            <a:ext cx="2758813" cy="1243336"/>
+                          </a:xfrm>
+                          <a:prstGeom prst="rect">
+                            <a:avLst/>
+                          </a:prstGeom>
+                          <a:noFill/>
+                        </pic:spPr>
+                      </pic:pic>
+                    </a:graphicData>
+                  </a:graphic>
+                </wp:inline>
+              </w:drawing>
+            </w:r>
+          </w:p>
+        </w:tc>
+      </w:tr>
+      <w:tr>
+        <w:tc>
+          <w:tcPr>
+            <w:tcW w:w="4508" w:type="dxa"/>
+          </w:tcPr>
+          <w:p>
+            <w:pPr>
+              <w:rPr>
+                <w:rFonts w:asciiTheme="majorBidi" w:hAnsiTheme="majorBidi" w:cstheme="majorBidi"/>
+                <w:b/>
+                <w:bCs/>
+                <w:sz w:val="24"/>
+                <w:szCs w:val="24"/>
+              </w:rPr>
+            </w:pPr>
+            <w:r>
+              <w:rPr>
+                <w:rFonts w:asciiTheme="majorBidi" w:hAnsiTheme="majorBidi" w:cstheme="majorBidi"/>
+                <w:b/>
+                <w:bCs/>
+                <w:sz w:val="24"/>
+                <w:szCs w:val="24"/>
+              </w:rPr>
+              <w:lastRenderedPageBreak/>
+              <w:t>Figure 5</w:t>
+            </w:r>
+            <w:r>
+              <w:rPr>
+                <w:rFonts w:asciiTheme="majorBidi" w:hAnsiTheme="majorBidi" w:cstheme="majorBidi"/>
+                <w:sz w:val="24"/>
+                <w:szCs w:val="24"/>
+              </w:rPr>
+              <w:t>: BST insertions in ascending order</w:t>
+            </w:r>
+          </w:p>
+        </w:tc>
+        <w:tc>
+          <w:tcPr>
+            <w:tcW w:w="4508" w:type="dxa"/>
+          </w:tcPr>
+          <w:p>
+            <w:pPr>
+              <w:rPr>
+                <w:rFonts w:asciiTheme="majorBidi" w:hAnsiTheme="majorBidi" w:cstheme="majorBidi"/>
+                <w:b/>
+                <w:bCs/>
+                <w:sz w:val="24"/>
+                <w:szCs w:val="24"/>
+              </w:rPr>
+            </w:pPr>
+            <w:r>
+              <w:rPr>
+                <w:rFonts w:asciiTheme="majorBidi" w:hAnsiTheme="majorBidi" w:cstheme="majorBidi"/>
+                <w:b/>
+                <w:bCs/>
+                <w:sz w:val="24"/>
+                <w:szCs w:val="24"/>
+              </w:rPr>
+              <w:t>Figure 6</w:t>
+            </w:r>
+            <w:r>
+              <w:rPr>
+                <w:rFonts w:asciiTheme="majorBidi" w:hAnsiTheme="majorBidi" w:cstheme="majorBidi"/>
+                <w:sz w:val="24"/>
+                <w:szCs w:val="24"/>
+              </w:rPr>
+              <w:t>: BST insertions in random order</w:t>
+            </w:r>
+          </w:p>
+        </w:tc>
+      </w:tr>
+      <w:tr>
+        <w:tc>
+          <w:tcPr>
+            <w:tcW w:w="4508" w:type="dxa"/>
+          </w:tcPr>
+          <w:p>
+            <w:pPr>
+              <w:rPr>
+                <w:rFonts w:asciiTheme="majorBidi" w:hAnsiTheme="majorBidi" w:cstheme="majorBidi"/>
+                <w:b/>
+                <w:bCs/>
+                <w:sz w:val="24"/>
+                <w:szCs w:val="24"/>
+              </w:rPr>
+            </w:pPr>
+            <w:r>
+              <w:rPr>
+                <w:rFonts w:asciiTheme="majorBidi" w:hAnsiTheme="majorBidi" w:cstheme="majorBidi"/>
+                <w:noProof/>
+                <w:sz w:val="24"/>
+                <w:szCs w:val="24"/>
+              </w:rPr>
+              <w:drawing>
+                <wp:inline distT="0" distB="0" distL="0" distR="0" wp14:anchorId="0D89E02D" wp14:editId="7D69CA07">
+                  <wp:extent cx="2572814" cy="1190518"/>
+                  <wp:effectExtent l="0" t="0" r="0" b="0"/>
+                  <wp:docPr id="29" name="Picture 29" descr="Chart, scatter chart&#10;&#10;Description automatically generated"/>
+                  <wp:cNvGraphicFramePr>
+                    <a:graphicFrameLocks xmlns:a="http://schemas.openxmlformats.org/drawingml/2006/main" noChangeAspect="1"/>
+                  </wp:cNvGraphicFramePr>
+                  <a:graphic xmlns:a="http://schemas.openxmlformats.org/drawingml/2006/main">
+                    <a:graphicData uri="http://schemas.openxmlformats.org/drawingml/2006/picture">
+                      <pic:pic xmlns:pic="http://schemas.openxmlformats.org/drawingml/2006/picture">
+                        <pic:nvPicPr>
+                          <pic:cNvPr id="29" name="Picture 29" descr="Chart, scatter chart&#10;&#10;Description automatically generated"/>
+                          <pic:cNvPicPr>
+                            <a:picLocks noChangeAspect="1" noChangeArrowheads="1"/>
+                          </pic:cNvPicPr>
+                        </pic:nvPicPr>
+                        <pic:blipFill>
+                          <a:blip r:embed="rId8" cstate="print">
+                            <a:extLst>
+                              <a:ext uri="{28A0092B-C50C-407E-A947-70E740481C1C}">
+                                <a14:useLocalDpi xmlns:a14="http://schemas.microsoft.com/office/drawing/2010/main" val="0"/>
+                              </a:ext>
+                            </a:extLst>
+                          </a:blip>
+                          <a:srcRect/>
+                          <a:stretch>
+                            <a:fillRect/>
+                          </a:stretch>
+                        </pic:blipFill>
+                        <pic:spPr bwMode="auto">
+                          <a:xfrm>
+                            <a:off x="0" y="0"/>
+                            <a:ext cx="2602875" cy="1204428"/>
+                          </a:xfrm>
+                          <a:prstGeom prst="rect">
+                            <a:avLst/>
+                          </a:prstGeom>
+                          <a:noFill/>
+                        </pic:spPr>
+                      </pic:pic>
+                    </a:graphicData>
+                  </a:graphic>
+                </wp:inline>
+              </w:drawing>
+            </w:r>
+          </w:p>
+        </w:tc>
+        <w:tc>
+          <w:tcPr>
+            <w:tcW w:w="4508" w:type="dxa"/>
+          </w:tcPr>
+          <w:p>
+            <w:pPr>
+              <w:rPr>
+                <w:rFonts w:asciiTheme="majorBidi" w:hAnsiTheme="majorBidi" w:cstheme="majorBidi"/>
+                <w:b/>
+                <w:bCs/>
+                <w:sz w:val="24"/>
+                <w:szCs w:val="24"/>
+              </w:rPr>
+            </w:pPr>
+            <w:r>
+              <w:rPr>
+                <w:rFonts w:asciiTheme="majorBidi" w:hAnsiTheme="majorBidi" w:cstheme="majorBidi"/>
+                <w:noProof/>
+                <w:sz w:val="24"/>
+                <w:szCs w:val="24"/>
+              </w:rPr>
+              <w:drawing>
+                <wp:inline distT="0" distB="0" distL="0" distR="0" wp14:anchorId="5E786AC6" wp14:editId="4CA50E10">
+                  <wp:extent cx="2491053" cy="1207936"/>
+                  <wp:effectExtent l="0" t="0" r="5080" b="0"/>
+                  <wp:docPr id="37" name="Picture 37" descr="Chart, scatter chart&#10;&#10;Description automatically generated"/>
+                  <wp:cNvGraphicFramePr>
+                    <a:graphicFrameLocks xmlns:a="http://schemas.openxmlformats.org/drawingml/2006/main" noChangeAspect="1"/>
+                  </wp:cNvGraphicFramePr>
+                  <a:graphic xmlns:a="http://schemas.openxmlformats.org/drawingml/2006/main">
+                    <a:graphicData uri="http://schemas.openxmlformats.org/drawingml/2006/picture">
+                      <pic:pic xmlns:pic="http://schemas.openxmlformats.org/drawingml/2006/picture">
+                        <pic:nvPicPr>
+                          <pic:cNvPr id="37" name="Picture 37" descr="Chart, scatter chart&#10;&#10;Description automatically generated"/>
+                          <pic:cNvPicPr>
+                            <a:picLocks noChangeAspect="1" noChangeArrowheads="1"/>
+                          </pic:cNvPicPr>
+                        </pic:nvPicPr>
+                        <pic:blipFill>
+                          <a:blip r:embed="rId9" cstate="print">
+                            <a:extLst>
+                              <a:ext uri="{28A0092B-C50C-407E-A947-70E740481C1C}">
+                                <a14:useLocalDpi xmlns:a14="http://schemas.microsoft.com/office/drawing/2010/main" val="0"/>
+                              </a:ext>
+                            </a:extLst>
+                          </a:blip>
+                          <a:srcRect/>
+                          <a:stretch>
+                            <a:fillRect/>
+                          </a:stretch>
+                        </pic:blipFill>
+                        <pic:spPr bwMode="auto">
+                          <a:xfrm>
+                            <a:off x="0" y="0"/>
+                            <a:ext cx="2557879" cy="1240340"/>
+                          </a:xfrm>
+                          <a:prstGeom prst="rect">
+                            <a:avLst/>
+                          </a:prstGeom>
+                          <a:noFill/>
+                        </pic:spPr>
+                      </pic:pic>
+                    </a:graphicData>
+                  </a:graphic>
+                </wp:inline>
+              </w:drawing>
+            </w:r>
+          </w:p>
+        </w:tc>
+      </w:tr>
+      <w:tr>
+        <w:tc>
+          <w:tcPr>
+            <w:tcW w:w="4508" w:type="dxa"/>
+          </w:tcPr>
+          <w:p>
+            <w:pPr>
+              <w:rPr>
+                <w:rFonts w:asciiTheme="majorBidi" w:hAnsiTheme="majorBidi" w:cstheme="majorBidi"/>
+                <w:b/>
+                <w:bCs/>
+                <w:sz w:val="24"/>
+                <w:szCs w:val="24"/>
+              </w:rPr>
+            </w:pPr>
+            <w:r>
+              <w:rPr>
+                <w:rFonts w:asciiTheme="majorBidi" w:hAnsiTheme="majorBidi" w:cstheme="majorBidi"/>
+                <w:b/>
+                <w:bCs/>
+                <w:sz w:val="24"/>
+                <w:szCs w:val="24"/>
+              </w:rPr>
+              <w:t>Figure 7</w:t>
+            </w:r>
+            <w:r>
+              <w:rPr>
+                <w:rFonts w:asciiTheme="majorBidi" w:hAnsiTheme="majorBidi" w:cstheme="majorBidi"/>
+                <w:sz w:val="24"/>
+                <w:szCs w:val="24"/>
+              </w:rPr>
+              <w:t>: Proof that LLRB BST is balanced</w:t>
+            </w:r>
+          </w:p>
+        </w:tc>
+        <w:tc>
+          <w:tcPr>
+            <w:tcW w:w="4508" w:type="dxa"/>
+          </w:tcPr>
+          <w:p>
+            <w:pPr>
+              <w:rPr>
+                <w:rFonts w:asciiTheme="majorBidi" w:hAnsiTheme="majorBidi" w:cstheme="majorBidi"/>
+                <w:sz w:val="24"/>
+                <w:szCs w:val="24"/>
+              </w:rPr>
+            </w:pPr>
+            <w:r>
+              <w:rPr>
+                <w:rFonts w:asciiTheme="majorBidi" w:hAnsiTheme="majorBidi" w:cstheme="majorBidi"/>
+                <w:b/>
+                <w:bCs/>
+                <w:sz w:val="24"/>
+                <w:szCs w:val="24"/>
+              </w:rPr>
+              <w:t>Figure 8</w:t>
+            </w:r>
+            <w:r>
+              <w:rPr>
+                <w:rFonts w:asciiTheme="majorBidi" w:hAnsiTheme="majorBidi" w:cstheme="majorBidi"/>
+                <w:sz w:val="24"/>
+                <w:szCs w:val="24"/>
+              </w:rPr>
+              <w:t>: Iterative VS Recursive BST</w:t>
+            </w:r>
+          </w:p>
+        </w:tc>
+      </w:tr>
+      <w:tr>
+        <w:tc>
+          <w:tcPr>
+            <w:tcW w:w="4508" w:type="dxa"/>
+          </w:tcPr>
+          <w:p>
+            <w:pPr>
+              <w:rPr>
+                <w:rFonts w:asciiTheme="majorBidi" w:hAnsiTheme="majorBidi" w:cstheme="majorBidi"/>
+                <w:b/>
+                <w:bCs/>
+                <w:sz w:val="24"/>
+                <w:szCs w:val="24"/>
+              </w:rPr>
+            </w:pPr>
+            <w:r>
+              <w:rPr>
+                <w:rFonts w:asciiTheme="majorBidi" w:hAnsiTheme="majorBidi" w:cstheme="majorBidi"/>
+                <w:b/>
+                <w:bCs/>
+                <w:noProof/>
+                <w:sz w:val="24"/>
+                <w:szCs w:val="24"/>
+              </w:rPr>
+              <w:drawing>
+                <wp:inline distT="0" distB="0" distL="0" distR="0" wp14:anchorId="7319575F" wp14:editId="2E39D65E">
+                  <wp:extent cx="2491765" cy="1163216"/>
+                  <wp:effectExtent l="0" t="0" r="0" b="0"/>
+                  <wp:docPr id="36" name="Picture 36" descr="Chart, scatter chart&#10;&#10;Description automatically generated"/>
+                  <wp:cNvGraphicFramePr>
+                    <a:graphicFrameLocks xmlns:a="http://schemas.openxmlformats.org/drawingml/2006/main" noChangeAspect="1"/>
+                  </wp:cNvGraphicFramePr>
+                  <a:graphic xmlns:a="http://schemas.openxmlformats.org/drawingml/2006/main">
+                    <a:graphicData uri="http://schemas.openxmlformats.org/drawingml/2006/picture">
+                      <pic:pic xmlns:pic="http://schemas.openxmlformats.org/drawingml/2006/picture">
+                        <pic:nvPicPr>
+                          <pic:cNvPr id="36" name="Picture 36" descr="Chart, scatter chart&#10;&#10;Description automatically generated"/>
+                          <pic:cNvPicPr>
+                            <a:picLocks noChangeAspect="1" noChangeArrowheads="1"/>
+                          </pic:cNvPicPr>
+                        </pic:nvPicPr>
+                        <pic:blipFill>
+                          <a:blip r:embed="rId10" cstate="print">
+                            <a:extLst>
+                              <a:ext uri="{28A0092B-C50C-407E-A947-70E740481C1C}">
+                                <a14:useLocalDpi xmlns:a14="http://schemas.microsoft.com/office/drawing/2010/main" val="0"/>
+                              </a:ext>
+                            </a:extLst>
+                          </a:blip>
+                          <a:srcRect/>
+                          <a:stretch>
+                            <a:fillRect/>
+                          </a:stretch>
+                        </pic:blipFill>
+                        <pic:spPr bwMode="auto">
+                          <a:xfrm>
+                            <a:off x="0" y="0"/>
+                            <a:ext cx="2491765" cy="1163216"/>
+                          </a:xfrm>
+                          <a:prstGeom prst="rect">
+                            <a:avLst/>
+                          </a:prstGeom>
+                          <a:noFill/>
+                        </pic:spPr>
+                      </pic:pic>
+                    </a:graphicData>
+                  </a:graphic>
+                </wp:inline>
+              </w:drawing>
+            </w:r>
+          </w:p>
+        </w:tc>
+        <w:tc>
+          <w:tcPr>
+            <w:tcW w:w="4508" w:type="dxa"/>
+          </w:tcPr>
+          <w:p>
+            <w:pPr>
+              <w:rPr>
+                <w:rFonts w:asciiTheme="majorBidi" w:hAnsiTheme="majorBidi" w:cstheme="majorBidi"/>
+                <w:b/>
+                <w:bCs/>
+                <w:sz w:val="24"/>
+                <w:szCs w:val="24"/>
+              </w:rPr>
+            </w:pPr>
+            <w:r>
+              <w:rPr>
+                <w:rFonts w:asciiTheme="majorBidi" w:hAnsiTheme="majorBidi" w:cstheme="majorBidi"/>
+                <w:b/>
+                <w:bCs/>
+                <w:noProof/>
+                <w:sz w:val="24"/>
+                <w:szCs w:val="24"/>
+              </w:rPr>
+              <w:drawing>
+                <wp:inline distT="0" distB="0" distL="0" distR="0" wp14:anchorId="7BE19B8D" wp14:editId="19197466">
+                  <wp:extent cx="1360523" cy="957943"/>
+                  <wp:effectExtent l="0" t="0" r="0" b="0"/>
+                  <wp:docPr id="33" name="Picture 33" descr="Chart&#10;&#10;Description automatically generated"/>
+                  <wp:cNvGraphicFramePr>
+                    <a:graphicFrameLocks xmlns:a="http://schemas.openxmlformats.org/drawingml/2006/main" noChangeAspect="1"/>
+                  </wp:cNvGraphicFramePr>
+                  <a:graphic xmlns:a="http://schemas.openxmlformats.org/drawingml/2006/main">
+                    <a:graphicData uri="http://schemas.openxmlformats.org/drawingml/2006/picture">
+                      <pic:pic xmlns:pic="http://schemas.openxmlformats.org/drawingml/2006/picture">
+                        <pic:nvPicPr>
+                          <pic:cNvPr id="33" name="Picture 33" descr="Chart&#10;&#10;Description automatically generated"/>
+                          <pic:cNvPicPr>
+                            <a:picLocks noChangeAspect="1" noChangeArrowheads="1"/>
+                          </pic:cNvPicPr>
+                        </pic:nvPicPr>
+                        <pic:blipFill>
+                          <a:blip r:embed="rId11" cstate="print">
+                            <a:extLst>
+                              <a:ext uri="{28A0092B-C50C-407E-A947-70E740481C1C}">
+                                <a14:useLocalDpi xmlns:a14="http://schemas.microsoft.com/office/drawing/2010/main" val="0"/>
+                              </a:ext>
+                            </a:extLst>
+                          </a:blip>
+                          <a:srcRect/>
+                          <a:stretch>
+                            <a:fillRect/>
+                          </a:stretch>
+                        </pic:blipFill>
+                        <pic:spPr bwMode="auto">
+                          <a:xfrm>
+                            <a:off x="0" y="0"/>
+                            <a:ext cx="1397083" cy="983685"/>
+                          </a:xfrm>
+                          <a:prstGeom prst="rect">
+                            <a:avLst/>
+                          </a:prstGeom>
+                          <a:noFill/>
+                        </pic:spPr>
+                      </pic:pic>
+                    </a:graphicData>
+                  </a:graphic>
+                </wp:inline>
+              </w:drawing>
+            </w:r>
+            <w:r>
+              <w:rPr>
+                <w:rFonts w:asciiTheme="majorBidi" w:hAnsiTheme="majorBidi" w:cstheme="majorBidi"/>
+                <w:b/>
+                <w:bCs/>
+                <w:noProof/>
+                <w:sz w:val="24"/>
+                <w:szCs w:val="24"/>
+              </w:rPr>
+              <w:drawing>
+                <wp:inline distT="0" distB="0" distL="0" distR="0" wp14:anchorId="0093306B" wp14:editId="29B537AA">
+                  <wp:extent cx="1337565" cy="1014730"/>
+                  <wp:effectExtent l="0" t="0" r="0" b="0"/>
+                  <wp:docPr id="31" name="Picture 31" descr="Chart, line chart&#10;&#10;Description automatically generated"/>
+                  <wp:cNvGraphicFramePr>
+                    <a:graphicFrameLocks xmlns:a="http://schemas.openxmlformats.org/drawingml/2006/main" noChangeAspect="1"/>
+                  </wp:cNvGraphicFramePr>
+                  <a:graphic xmlns:a="http://schemas.openxmlformats.org/drawingml/2006/main">
+                    <a:graphicData uri="http://schemas.openxmlformats.org/drawingml/2006/picture">
+                      <pic:pic xmlns:pic="http://schemas.openxmlformats.org/drawingml/2006/picture">
+                        <pic:nvPicPr>
+                          <pic:cNvPr id="31" name="Picture 31" descr="Chart, line chart&#10;&#10;Description automatically generated"/>
+                          <pic:cNvPicPr>
+                            <a:picLocks noChangeAspect="1" noChangeArrowheads="1"/>
+                          </pic:cNvPicPr>
+                        </pic:nvPicPr>
+                        <pic:blipFill>
+                          <a:blip r:embed="rId12" cstate="print">
+                            <a:extLst>
+                              <a:ext uri="{28A0092B-C50C-407E-A947-70E740481C1C}">
+                                <a14:useLocalDpi xmlns:a14="http://schemas.microsoft.com/office/drawing/2010/main" val="0"/>
+                              </a:ext>
+                            </a:extLst>
+                          </a:blip>
+                          <a:srcRect/>
+                          <a:stretch>
+                            <a:fillRect/>
+                          </a:stretch>
+                        </pic:blipFill>
+                        <pic:spPr bwMode="auto">
+                          <a:xfrm>
+                            <a:off x="0" y="0"/>
+                            <a:ext cx="1409735" cy="1069481"/>
+                          </a:xfrm>
+                          <a:prstGeom prst="rect">
+                            <a:avLst/>
+                          </a:prstGeom>
+                          <a:noFill/>
+                        </pic:spPr>
+                      </pic:pic>
+                    </a:graphicData>
+                  </a:graphic>
+                </wp:inline>
+              </w:drawing>
+            </w:r>
+          </w:p>
+        </w:tc>
+      </w:tr>
+    </w:tbl>
+    <w:p>
+      <w:pPr>
+        <w:rPr>
+          <w:rFonts w:asciiTheme="majorBidi" w:hAnsiTheme="majorBidi" w:cstheme="majorBidi"/>
+          <w:sz w:val="24"/>
+          <w:szCs w:val="24"/>
+        </w:rPr>
+      </w:pPr>
+      <w:r>
+        <w:rPr>
+          <w:rFonts w:asciiTheme="majorBidi" w:hAnsiTheme="majorBidi" w:cstheme="majorBidi"/>
+          <w:sz w:val="24"/>
+          <w:szCs w:val="24"/>
+        </w:rPr>
+        <w:br/>
+        <w:t>Figures 3 and 4 show a clear logarithmic shape for BST and LLRB BST, as expected. Figures 5 and 6 portray the worst case and average case performances of BST respectively. We stress-tested the sets on the Dickens file. Notably, BST becomes linear as expected for the edge case (which we achieved by running it on a sorted version of the datafile), meanwhile LLRB maintains logarithmic growth (Figure 7). We plotted the median rather than the mean in order to lower the contribution of anomalies to the moving average. A curio is that LLRB seems to be slower than BST for both insert and search on the random data, despite being balanced. This is most likely due to higher processing time due to rotations in the case of insertions. Especially for large datafiles, this comes with a hefty computational cost. Additionally, BST turns out to loosely match its best-case profile in most cases [6]. We suggest that whilst searches don’t involve rotations, there may be an overhead caused by the fact that accessing a red node takes the same amount of time as traversing a black node. Figure 8 shows that the iterative implementation of BST runs 2 times faster than the recursive one, as expected due to the call stack involved. However, this still can’t account for the fact that recursive BST outperforms LLRB. We suggest it could be a case of more intensive pointer memory due to rotations, especially for large datafiles. Python's dynamic typing and memory management can lead to poor cache locality and cache thrashing, which can impact performance. On the contrary, BST has much better cache realization. Furthermore, LLRB could have an overhead due to colours and rotations amounting to an additional layer of complexity that BST doesn’t, which requires more intensive type checking, again owing to dynamic typing. Figures 5 and 7 also show that LLRB is faster than BST when it comes to the edge case. However, unless previously sorted, text is unlikely to be in ascending order.</w:t>
+      </w:r>
+    </w:p>
+    <w:tbl>
+      <w:tblPr>
+        <w:tblStyle w:val="TableGrid"/>
+        <w:tblpPr w:leftFromText="180" w:rightFromText="180" w:vertAnchor="text" w:horzAnchor="margin" w:tblpY="561"/>
+        <w:tblW w:w="0" w:type="auto"/>
+        <w:tblLook w:val="04A0" w:firstRow="1" w:lastRow="0" w:firstColumn="1" w:lastColumn="0" w:noHBand="0" w:noVBand="1"/>
+      </w:tblPr>
+      <w:tblGrid>
+        <w:gridCol w:w="1243"/>
+        <w:gridCol w:w="1243"/>
+      </w:tblGrid>
+      <w:tr>
+        <w:trPr>
+          <w:trHeight w:val="534"/>
+        </w:trPr>
+        <w:tc>
+          <w:tcPr>
+            <w:tcW w:w="1171" w:type="dxa"/>
+            <w:shd w:val="clear" w:color="auto" w:fill="D9D9D9" w:themeFill="background1" w:themeFillShade="D9"/>
+          </w:tcPr>
+          <w:p>
+            <w:pPr>
+              <w:rPr>
+                <w:rFonts w:asciiTheme="majorBidi" w:hAnsiTheme="majorBidi" w:cstheme="majorBidi"/>
+                <w:sz w:val="24"/>
+                <w:szCs w:val="24"/>
+              </w:rPr>
+            </w:pPr>
+            <w:r>
+              <w:rPr>
+                <w:rFonts w:asciiTheme="majorBidi" w:hAnsiTheme="majorBidi" w:cstheme="majorBidi"/>
+                <w:sz w:val="24"/>
+                <w:szCs w:val="24"/>
+              </w:rPr>
+              <w:t>True Positives:</w:t>
+            </w:r>
+            <w:r>
+              <w:rPr>
+                <w:rFonts w:asciiTheme="majorBidi" w:hAnsiTheme="majorBidi" w:cstheme="majorBidi"/>
+                <w:sz w:val="24"/>
+                <w:szCs w:val="24"/>
+              </w:rPr>
+              <w:br/>
+              <w:t>100,000</w:t>
+            </w:r>
+          </w:p>
+        </w:tc>
+        <w:tc>
+          <w:tcPr>
+            <w:tcW w:w="1171" w:type="dxa"/>
+            <w:shd w:val="clear" w:color="auto" w:fill="F2F2F2" w:themeFill="background1" w:themeFillShade="F2"/>
+          </w:tcPr>
+          <w:p>
+            <w:pPr>
+              <w:rPr>
+                <w:rFonts w:asciiTheme="majorBidi" w:hAnsiTheme="majorBidi" w:cstheme="majorBidi"/>
+                <w:sz w:val="24"/>
+                <w:szCs w:val="24"/>
+              </w:rPr>
+            </w:pPr>
+            <w:r>
+              <w:rPr>
+                <w:rFonts w:asciiTheme="majorBidi" w:hAnsiTheme="majorBidi" w:cstheme="majorBidi"/>
+                <w:sz w:val="24"/>
+                <w:szCs w:val="24"/>
+              </w:rPr>
+              <w:t>False Positives:</w:t>
+            </w:r>
+            <w:r>
+              <w:rPr>
+                <w:rFonts w:asciiTheme="majorBidi" w:hAnsiTheme="majorBidi" w:cstheme="majorBidi"/>
+                <w:sz w:val="24"/>
+                <w:szCs w:val="24"/>
+              </w:rPr>
+              <w:br/>
+              <w:t>20,816</w:t>
+            </w:r>
+          </w:p>
+        </w:tc>
+      </w:tr>
+      <w:tr>
+        <w:trPr>
+          <w:trHeight w:val="534"/>
+        </w:trPr>
+        <w:tc>
+          <w:tcPr>
+            <w:tcW w:w="1171" w:type="dxa"/>
+            <w:shd w:val="clear" w:color="auto" w:fill="F2F2F2" w:themeFill="background1" w:themeFillShade="F2"/>
+          </w:tcPr>
+          <w:p>
+            <w:pPr>
+              <w:rPr>
+                <w:rFonts w:asciiTheme="majorBidi" w:hAnsiTheme="majorBidi" w:cstheme="majorBidi"/>
+                <w:sz w:val="24"/>
+                <w:szCs w:val="24"/>
+              </w:rPr>
+            </w:pPr>
+            <w:r>
+              <w:rPr>
+                <w:rFonts w:asciiTheme="majorBidi" w:hAnsiTheme="majorBidi" w:cstheme="majorBidi"/>
+                <w:sz w:val="24"/>
+                <w:szCs w:val="24"/>
+              </w:rPr>
+              <w:t>False Negatives:</w:t>
+            </w:r>
+            <w:r>
+              <w:rPr>
+                <w:rFonts w:asciiTheme="majorBidi" w:hAnsiTheme="majorBidi" w:cstheme="majorBidi"/>
+                <w:sz w:val="24"/>
+                <w:szCs w:val="24"/>
+              </w:rPr>
+              <w:br/>
+              <w:t>0</w:t>
+            </w:r>
+          </w:p>
+        </w:tc>
+        <w:tc>
+          <w:tcPr>
+            <w:tcW w:w="1171" w:type="dxa"/>
+            <w:shd w:val="clear" w:color="auto" w:fill="D9D9D9" w:themeFill="background1" w:themeFillShade="D9"/>
+          </w:tcPr>
+          <w:p>
+            <w:pPr>
+              <w:rPr>
+                <w:rFonts w:asciiTheme="majorBidi" w:hAnsiTheme="majorBidi" w:cstheme="majorBidi"/>
+                <w:sz w:val="24"/>
+                <w:szCs w:val="24"/>
+              </w:rPr>
+            </w:pPr>
+            <w:r>
+              <w:rPr>
+                <w:rFonts w:asciiTheme="majorBidi" w:hAnsiTheme="majorBidi" w:cstheme="majorBidi"/>
+                <w:sz w:val="24"/>
+                <w:szCs w:val="24"/>
+              </w:rPr>
+              <w:t>True Negatives:</w:t>
+            </w:r>
+            <w:r>
+              <w:rPr>
+                <w:rFonts w:asciiTheme="majorBidi" w:hAnsiTheme="majorBidi" w:cstheme="majorBidi"/>
+                <w:sz w:val="24"/>
+                <w:szCs w:val="24"/>
+              </w:rPr>
+              <w:br/>
+              <w:t>579,184</w:t>
+            </w:r>
+          </w:p>
+        </w:tc>
+      </w:tr>
+    </w:tbl>
+    <w:p>
+      <w:pPr>
+        <w:rPr>
+          <w:rFonts w:asciiTheme="majorBidi" w:hAnsiTheme="majorBidi" w:cstheme="majorBidi"/>
+          <w:b/>
+          <w:bCs/>
+          <w:sz w:val="28"/>
+          <w:szCs w:val="28"/>
+        </w:rPr>
+      </w:pPr>
+      <w:r>
+        <w:rPr>
+          <w:rFonts w:asciiTheme="majorBidi" w:hAnsiTheme="majorBidi" w:cstheme="majorBidi"/>
+          <w:b/>
+          <w:bCs/>
+          <w:sz w:val="28"/>
+          <w:szCs w:val="28"/>
+        </w:rPr>
+        <w:t>Bloom Filter</w:t>
+      </w:r>
+    </w:p>
+    <w:p>
+      <w:pPr>
+        <w:rPr>
+          <w:rFonts w:asciiTheme="majorBidi" w:hAnsiTheme="majorBidi" w:cstheme="majorBidi"/>
+          <w:sz w:val="24"/>
+          <w:szCs w:val="24"/>
+        </w:rPr>
+      </w:pPr>
+      <w:r>
+        <w:rPr>
+          <w:rFonts w:asciiTheme="majorBidi" w:hAnsiTheme="majorBidi" w:cstheme="majorBidi"/>
           <w:b/>
           <w:bCs/>
           <w:sz w:val="24"/>
           <w:szCs w:val="24"/>
         </w:rPr>
-      </w:pPr>
-      <w:r>
-        <w:rPr>
-          <w:rFonts w:asciiTheme="minorBidi" w:hAnsiTheme="minorBidi"/>
-          <w:b/>
-          <w:bCs/>
+        <w:t>Figure 9</w:t>
+      </w:r>
+      <w:r>
+        <w:rPr>
+          <w:rFonts w:asciiTheme="majorBidi" w:hAnsiTheme="majorBidi" w:cstheme="majorBidi"/>
           <w:sz w:val="24"/>
           <w:szCs w:val="24"/>
         </w:rPr>
-        <w:t>Sequential Search</w:t>
-      </w:r>
-      <w:r>
-        <w:rPr>
-          <w:rFonts w:asciiTheme="minorBidi" w:hAnsiTheme="minorBidi"/>
-          <w:b/>
-          <w:bCs/>
+        <w:t>: Confusion Matrix for Bloom filter searches on large synthetic data comprised of integers casted to strings, obtained from the median of 10 repeats on all possible elements up to M. We compared the results of each search with those of a BST to produce this. As expected, all elements up to N were correctly retrieved, with the rest being predominantly correctly retrieved.</w:t>
+      </w:r>
+      <w:r>
+        <w:rPr>
+          <w:rFonts w:asciiTheme="majorBidi" w:hAnsiTheme="majorBidi" w:cstheme="majorBidi"/>
           <w:sz w:val="24"/>
           <w:szCs w:val="24"/>
         </w:rPr>
@@ -57,237 +1370,38 @@
       </w:r>
       <w:r>
         <w:rPr>
-          <w:rFonts w:asciiTheme="minorBidi" w:hAnsiTheme="minorBidi"/>
+          <w:rFonts w:asciiTheme="majorBidi" w:hAnsiTheme="majorBidi" w:cstheme="majorBidi"/>
           <w:sz w:val="24"/>
           <w:szCs w:val="24"/>
         </w:rPr>
-        <w:t xml:space="preserve">[Include graphs] </w:t>
-      </w:r>
-      <w:r>
-        <w:rPr>
-          <w:rFonts w:asciiTheme="minorBidi" w:hAnsiTheme="minorBidi"/>
+        <w:br/>
+      </w:r>
+      <w:r>
+        <w:rPr>
+          <w:rFonts w:asciiTheme="majorBidi" w:hAnsiTheme="majorBidi" w:cstheme="majorBidi"/>
           <w:sz w:val="24"/>
           <w:szCs w:val="24"/>
         </w:rPr>
-        <w:t>Graph seems to be valid, it is linear for both insert and search for the real data which accounts for O(N+1) and O(N) from the theoretical analysis respectively. As expected, for synthetic data with no repeats and modified code for insertElement without the check, insertions were O(1) since it’s just appending to a Python list. Was the most time-consuming, included in a separate graph so to not scale down the others.</w:t>
-      </w:r>
-      <w:r>
-        <w:rPr>
-          <w:rFonts w:asciiTheme="minorBidi" w:hAnsiTheme="minorBidi"/>
+        <w:lastRenderedPageBreak/>
+        <w:t xml:space="preserve">Figures 3 and 4 show constant time for Bloom Filter (BF), as expected. Insertion took longer than search, possibly because setting bits in the array requires writing to memory which takes more time than checking bits, a read-only operation. We’d initially fixed N = 5,000,000 to account for the Dickens file and chosen M/N = 50 to guarantee no false positives. The optimal number of hash functions for this works out at around 35. We then reduced N to 100,000 since this suffices to cover all </w:t>
+      </w:r>
+      <w:r>
+        <w:rPr>
+          <w:rFonts w:asciiTheme="majorBidi" w:hAnsiTheme="majorBidi" w:cstheme="majorBidi"/>
+          <w:i/>
+          <w:iCs/>
           <w:sz w:val="24"/>
           <w:szCs w:val="24"/>
         </w:rPr>
-        <w:t xml:space="preserve"> We found that a moving average with 10 repeats was enough to get rid of noise.</w:t>
-      </w:r>
-      <w:r>
-        <w:rPr>
-          <w:rFonts w:asciiTheme="minorBidi" w:hAnsiTheme="minorBidi"/>
+        <w:t>unique</w:t>
+      </w:r>
+      <w:r>
+        <w:rPr>
+          <w:rFonts w:asciiTheme="majorBidi" w:hAnsiTheme="majorBidi" w:cstheme="majorBidi"/>
           <w:sz w:val="24"/>
           <w:szCs w:val="24"/>
         </w:rPr>
-        <w:br/>
-      </w:r>
-      <w:r>
-        <w:rPr>
-          <w:rFonts w:asciiTheme="minorBidi" w:hAnsiTheme="minorBidi"/>
-          <w:b/>
-          <w:bCs/>
-          <w:sz w:val="24"/>
-          <w:szCs w:val="24"/>
-        </w:rPr>
-        <w:t>BST</w:t>
-      </w:r>
-      <w:r>
-        <w:rPr>
-          <w:rFonts w:asciiTheme="minorBidi" w:hAnsiTheme="minorBidi"/>
-          <w:b/>
-          <w:bCs/>
-          <w:sz w:val="24"/>
-          <w:szCs w:val="24"/>
-        </w:rPr>
-        <w:t xml:space="preserve"> &amp; </w:t>
-      </w:r>
-      <w:r>
-        <w:rPr>
-          <w:rFonts w:asciiTheme="minorBidi" w:hAnsiTheme="minorBidi"/>
-          <w:b/>
-          <w:bCs/>
-          <w:sz w:val="24"/>
-          <w:szCs w:val="24"/>
-        </w:rPr>
-        <w:t>LLRB BST</w:t>
-      </w:r>
-      <w:r>
-        <w:rPr>
-          <w:rFonts w:asciiTheme="minorBidi" w:hAnsiTheme="minorBidi"/>
-          <w:sz w:val="24"/>
-          <w:szCs w:val="24"/>
-        </w:rPr>
-        <w:br/>
-      </w:r>
-      <w:r>
-        <w:rPr>
-          <w:rFonts w:asciiTheme="minorBidi" w:hAnsiTheme="minorBidi"/>
-          <w:sz w:val="24"/>
-          <w:szCs w:val="24"/>
-        </w:rPr>
-        <w:t>[Include graphs] Both graphs</w:t>
-      </w:r>
-      <w:r>
-        <w:rPr>
-          <w:rFonts w:asciiTheme="minorBidi" w:hAnsiTheme="minorBidi"/>
-          <w:sz w:val="24"/>
-          <w:szCs w:val="24"/>
-        </w:rPr>
-        <w:t xml:space="preserve"> </w:t>
-      </w:r>
-      <w:r>
-        <w:rPr>
-          <w:rFonts w:asciiTheme="minorBidi" w:hAnsiTheme="minorBidi"/>
-          <w:sz w:val="24"/>
-          <w:szCs w:val="24"/>
-        </w:rPr>
-        <w:t>are</w:t>
-      </w:r>
-      <w:r>
-        <w:rPr>
-          <w:rFonts w:asciiTheme="minorBidi" w:hAnsiTheme="minorBidi"/>
-          <w:sz w:val="24"/>
-          <w:szCs w:val="24"/>
-        </w:rPr>
-        <w:t xml:space="preserve"> logarithmic and of the right shape. </w:t>
-      </w:r>
-      <w:r>
-        <w:rPr>
-          <w:rFonts w:asciiTheme="minorBidi" w:hAnsiTheme="minorBidi"/>
-          <w:sz w:val="24"/>
-          <w:szCs w:val="24"/>
-        </w:rPr>
-        <w:t xml:space="preserve">We plotted the median rather than the mean in order to lower the contribution of anomalies to the MA. </w:t>
-      </w:r>
-      <w:r>
-        <w:rPr>
-          <w:rFonts w:asciiTheme="minorBidi" w:hAnsiTheme="minorBidi"/>
-          <w:sz w:val="24"/>
-          <w:szCs w:val="24"/>
-        </w:rPr>
-        <w:t xml:space="preserve">A curio is that </w:t>
-      </w:r>
-      <w:r>
-        <w:rPr>
-          <w:rFonts w:asciiTheme="minorBidi" w:hAnsiTheme="minorBidi"/>
-          <w:sz w:val="24"/>
-          <w:szCs w:val="24"/>
-        </w:rPr>
-        <w:t xml:space="preserve">BST </w:t>
-      </w:r>
-      <w:r>
-        <w:rPr>
-          <w:rFonts w:asciiTheme="minorBidi" w:hAnsiTheme="minorBidi"/>
-          <w:sz w:val="24"/>
-          <w:szCs w:val="24"/>
-        </w:rPr>
-        <w:t>seems to be faster than LLRB BST for both insert and search, despite being unbalanced. Note that when we tested the cumulative time taken for 10,000 insertions on the synthetic data, BST was faster than LLRB for insertions but slower than it for searches- this makes a lot of sense considering the impact of rotations on processing time, compared to searches which are in-place and guaranteed to be faster if the tree is balanced. When running a recursive rather than an iterative implementation of BST, it ended up running 2 times slower, as expected due to the call stack involved. However, this still can’t account for BST’s outperformance over LLRB. We sugges</w:t>
-      </w:r>
-      <w:r>
-        <w:rPr>
-          <w:rFonts w:asciiTheme="minorBidi" w:hAnsiTheme="minorBidi"/>
-          <w:sz w:val="24"/>
-          <w:szCs w:val="24"/>
-        </w:rPr>
-        <w:t xml:space="preserve">t it could be a case of intensive pointer memory due to rotations, especially for the larger values of N. Python is poorly optimised to deal with CPU cache jumps, </w:t>
-      </w:r>
-      <w:r>
-        <w:rPr>
-          <w:rFonts w:asciiTheme="minorBidi" w:hAnsiTheme="minorBidi"/>
-          <w:sz w:val="24"/>
-          <w:szCs w:val="24"/>
-        </w:rPr>
-        <w:t>namely it can cause poor cache locality and cache thrashing. BST</w:t>
-      </w:r>
-      <w:r>
-        <w:rPr>
-          <w:rFonts w:asciiTheme="minorBidi" w:hAnsiTheme="minorBidi"/>
-          <w:sz w:val="24"/>
-          <w:szCs w:val="24"/>
-        </w:rPr>
-        <w:t xml:space="preserve"> has much better cache realization.</w:t>
-      </w:r>
-      <w:r>
-        <w:rPr>
-          <w:rFonts w:asciiTheme="minorBidi" w:hAnsiTheme="minorBidi"/>
-          <w:sz w:val="24"/>
-          <w:szCs w:val="24"/>
-        </w:rPr>
-        <w:t xml:space="preserve"> Furthermore, LLRB could have an overhead due to having an additional layer of complexity that BST doesn’t (colours, rotations) which requires more intensive </w:t>
-      </w:r>
-      <w:r>
-        <w:rPr>
-          <w:rFonts w:asciiTheme="minorBidi" w:hAnsiTheme="minorBidi"/>
-          <w:sz w:val="24"/>
-          <w:szCs w:val="24"/>
-        </w:rPr>
-        <w:t>type checking</w:t>
-      </w:r>
-      <w:r>
-        <w:rPr>
-          <w:rFonts w:asciiTheme="minorBidi" w:hAnsiTheme="minorBidi"/>
-          <w:sz w:val="24"/>
-          <w:szCs w:val="24"/>
-        </w:rPr>
-        <w:t xml:space="preserve">, </w:t>
-      </w:r>
-      <w:r>
-        <w:rPr>
-          <w:rFonts w:asciiTheme="minorBidi" w:hAnsiTheme="minorBidi"/>
-          <w:sz w:val="24"/>
-          <w:szCs w:val="24"/>
-        </w:rPr>
-        <w:t>which, in a dynamically typed language like Python, could slow things down.</w:t>
-      </w:r>
-    </w:p>
-    <w:p>
-      <w:r>
-        <w:rPr>
-          <w:rFonts w:asciiTheme="minorBidi" w:hAnsiTheme="minorBidi"/>
-          <w:b/>
-          <w:bCs/>
-          <w:sz w:val="24"/>
-          <w:szCs w:val="24"/>
-        </w:rPr>
-        <w:t>Bloom Filter</w:t>
-      </w:r>
-      <w:r>
-        <w:rPr>
-          <w:rFonts w:asciiTheme="minorBidi" w:hAnsiTheme="minorBidi"/>
-          <w:sz w:val="24"/>
-          <w:szCs w:val="24"/>
-        </w:rPr>
-        <w:br/>
-      </w:r>
-      <w:r>
-        <w:rPr>
-          <w:rFonts w:asciiTheme="minorBidi" w:hAnsiTheme="minorBidi"/>
-          <w:sz w:val="24"/>
-          <w:szCs w:val="24"/>
-        </w:rPr>
-        <w:t xml:space="preserve">[Include graphs] </w:t>
-      </w:r>
-      <w:r>
-        <w:rPr>
-          <w:rFonts w:asciiTheme="minorBidi" w:hAnsiTheme="minorBidi"/>
-          <w:sz w:val="24"/>
-          <w:szCs w:val="24"/>
-        </w:rPr>
-        <w:t xml:space="preserve">Graph shows constant time, as expected. [Talk about the false positive analysis and include graphs] </w:t>
-      </w:r>
-      <w:r>
-        <w:rPr>
-          <w:rFonts w:asciiTheme="minorBidi" w:hAnsiTheme="minorBidi"/>
-          <w:sz w:val="24"/>
-          <w:szCs w:val="24"/>
-        </w:rPr>
-        <w:t xml:space="preserve">We’ve fixed N = 5,400,000 to account for the Dickens file and chosen M/N = 50 to guarantee no false positives. This works out at around O(35). A good compromise is M/N = 11, attaining </w:t>
+        <w:t xml:space="preserve"> words in the file. In attempt to minimise space complexity, we reduced M/N to 7, resulting in O(5) for both searches and insertions, an improvement from the initial O(35). With those new parameters, we attained </w:t>
       </w:r>
       <m:oMath>
         <m:r>
@@ -295,7 +1409,7 @@
             <m:scr m:val="script"/>
           </m:rPr>
           <w:rPr>
-            <w:rFonts w:ascii="Cambria Math" w:hAnsi="Cambria Math"/>
+            <w:rFonts w:ascii="Cambria Math" w:hAnsi="Cambria Math" w:cstheme="majorBidi"/>
             <w:sz w:val="24"/>
             <w:szCs w:val="24"/>
           </w:rPr>
@@ -305,7 +1419,7 @@
           <m:dPr>
             <m:ctrlPr>
               <w:rPr>
-                <w:rFonts w:ascii="Cambria Math" w:hAnsi="Cambria Math"/>
+                <w:rFonts w:ascii="Cambria Math" w:hAnsi="Cambria Math" w:cstheme="majorBidi"/>
                 <w:i/>
                 <w:sz w:val="24"/>
                 <w:szCs w:val="24"/>
@@ -315,7 +1429,7 @@
           <m:e>
             <m:r>
               <w:rPr>
-                <w:rFonts w:ascii="Cambria Math" w:hAnsi="Cambria Math"/>
+                <w:rFonts w:ascii="Cambria Math" w:hAnsi="Cambria Math" w:cstheme="majorBidi"/>
                 <w:sz w:val="24"/>
                 <w:szCs w:val="24"/>
               </w:rPr>
@@ -326,7 +1440,7 @@
       </m:oMath>
       <w:r>
         <w:rPr>
-          <w:rFonts w:asciiTheme="minorBidi" w:eastAsiaTheme="minorEastAsia" w:hAnsiTheme="minorBidi"/>
+          <w:rFonts w:asciiTheme="majorBidi" w:eastAsiaTheme="minorEastAsia" w:hAnsiTheme="majorBidi" w:cstheme="majorBidi"/>
           <w:sz w:val="24"/>
           <w:szCs w:val="24"/>
         </w:rPr>
@@ -334,127 +1448,135 @@
       </w:r>
       <w:r>
         <w:rPr>
-          <w:rFonts w:asciiTheme="minorBidi" w:hAnsiTheme="minorBidi"/>
+          <w:rFonts w:asciiTheme="majorBidi" w:hAnsiTheme="majorBidi" w:cstheme="majorBidi"/>
           <w:sz w:val="24"/>
           <w:szCs w:val="24"/>
         </w:rPr>
-        <w:t>&lt; 0.05</w:t>
-      </w:r>
-      <w:r>
-        <w:rPr>
-          <w:rFonts w:asciiTheme="minorBidi" w:hAnsiTheme="minorBidi"/>
-          <w:sz w:val="24"/>
-          <w:szCs w:val="24"/>
-        </w:rPr>
-        <w:t xml:space="preserve"> and O(8).</w:t>
-      </w:r>
-      <w:r>
-        <w:rPr>
-          <w:rFonts w:asciiTheme="minorBidi" w:hAnsiTheme="minorBidi"/>
-          <w:sz w:val="24"/>
-          <w:szCs w:val="24"/>
-        </w:rPr>
-        <w:t xml:space="preserve"> In real life situations e.g. a website tracking visitors’ IP</w:t>
-      </w:r>
-      <w:r>
-        <w:rPr>
-          <w:rFonts w:asciiTheme="minorBidi" w:hAnsiTheme="minorBidi"/>
-          <w:sz w:val="24"/>
-          <w:szCs w:val="24"/>
-        </w:rPr>
-        <w:t xml:space="preserve"> addresses</w:t>
-      </w:r>
-      <w:r>
-        <w:rPr>
-          <w:rFonts w:asciiTheme="minorBidi" w:hAnsiTheme="minorBidi"/>
-          <w:sz w:val="24"/>
-          <w:szCs w:val="24"/>
-        </w:rPr>
-        <w:t xml:space="preserve">, even </w:t>
+        <w:t xml:space="preserve">&lt; 0.04. We experimentally tested the expected false positive rate using the equation </w:t>
       </w:r>
       <m:oMath>
         <m:r>
-          <m:rPr>
-            <m:scr m:val="script"/>
-          </m:rPr>
           <w:rPr>
-            <w:rFonts w:ascii="Cambria Math" w:hAnsi="Cambria Math"/>
+            <w:rFonts w:ascii="Cambria Math" w:hAnsi="Cambria Math" w:cstheme="majorBidi"/>
             <w:sz w:val="24"/>
             <w:szCs w:val="24"/>
           </w:rPr>
-          <m:t>P</m:t>
+          <m:t>ε≈</m:t>
         </m:r>
-        <m:d>
-          <m:dPr>
+        <m:sSup>
+          <m:sSupPr>
             <m:ctrlPr>
               <w:rPr>
-                <w:rFonts w:ascii="Cambria Math" w:hAnsi="Cambria Math"/>
+                <w:rFonts w:ascii="Cambria Math" w:hAnsi="Cambria Math" w:cstheme="majorBidi"/>
                 <w:i/>
                 <w:sz w:val="24"/>
                 <w:szCs w:val="24"/>
               </w:rPr>
             </m:ctrlPr>
-          </m:dPr>
+          </m:sSupPr>
           <m:e>
             <m:r>
               <w:rPr>
-                <w:rFonts w:ascii="Cambria Math" w:hAnsi="Cambria Math"/>
-                <w:sz w:val="24"/>
-                <w:szCs w:val="24"/>
-              </w:rPr>
-              <m:t>false positive</m:t>
+                <w:rFonts w:ascii="Cambria Math" w:hAnsi="Cambria Math" w:cstheme="majorBidi"/>
+                <w:sz w:val="24"/>
+                <w:szCs w:val="24"/>
+              </w:rPr>
+              <m:t>(1-</m:t>
+            </m:r>
+            <m:sSup>
+              <m:sSupPr>
+                <m:ctrlPr>
+                  <w:rPr>
+                    <w:rFonts w:ascii="Cambria Math" w:hAnsi="Cambria Math" w:cstheme="majorBidi"/>
+                    <w:i/>
+                    <w:sz w:val="24"/>
+                    <w:szCs w:val="24"/>
+                  </w:rPr>
+                </m:ctrlPr>
+              </m:sSupPr>
+              <m:e>
+                <m:r>
+                  <w:rPr>
+                    <w:rFonts w:ascii="Cambria Math" w:hAnsi="Cambria Math" w:cstheme="majorBidi"/>
+                    <w:sz w:val="24"/>
+                    <w:szCs w:val="24"/>
+                  </w:rPr>
+                  <m:t>e</m:t>
+                </m:r>
+              </m:e>
+              <m:sup>
+                <m:r>
+                  <w:rPr>
+                    <w:rFonts w:ascii="Cambria Math" w:hAnsi="Cambria Math" w:cstheme="majorBidi"/>
+                    <w:sz w:val="24"/>
+                    <w:szCs w:val="24"/>
+                  </w:rPr>
+                  <m:t>-kn/m</m:t>
+                </m:r>
+              </m:sup>
+            </m:sSup>
+            <m:r>
+              <w:rPr>
+                <w:rFonts w:ascii="Cambria Math" w:hAnsi="Cambria Math" w:cstheme="majorBidi"/>
+                <w:sz w:val="24"/>
+                <w:szCs w:val="24"/>
+              </w:rPr>
+              <m:t>)</m:t>
             </m:r>
           </m:e>
-        </m:d>
+          <m:sup>
+            <m:r>
+              <w:rPr>
+                <w:rFonts w:ascii="Cambria Math" w:hAnsi="Cambria Math" w:cstheme="majorBidi"/>
+                <w:sz w:val="24"/>
+                <w:szCs w:val="24"/>
+              </w:rPr>
+              <m:t>k</m:t>
+            </m:r>
+          </m:sup>
+        </m:sSup>
+        <m:r>
+          <w:rPr>
+            <w:rFonts w:ascii="Cambria Math" w:hAnsi="Cambria Math" w:cstheme="majorBidi"/>
+            <w:sz w:val="24"/>
+            <w:szCs w:val="24"/>
+          </w:rPr>
+          <m:t xml:space="preserve"> </m:t>
+        </m:r>
       </m:oMath>
       <w:r>
         <w:rPr>
-          <w:rFonts w:asciiTheme="minorBidi" w:eastAsiaTheme="minorEastAsia" w:hAnsiTheme="minorBidi"/>
+          <w:rFonts w:asciiTheme="majorBidi" w:eastAsiaTheme="minorEastAsia" w:hAnsiTheme="majorBidi" w:cstheme="majorBidi"/>
           <w:sz w:val="24"/>
           <w:szCs w:val="24"/>
         </w:rPr>
-        <w:t xml:space="preserve"> </w:t>
-      </w:r>
-      <w:r>
-        <w:rPr>
-          <w:rFonts w:asciiTheme="minorBidi" w:hAnsiTheme="minorBidi"/>
+        <w:t xml:space="preserve">, and got that </w:t>
+      </w:r>
+      <m:oMath>
+        <m:r>
+          <w:rPr>
+            <w:rFonts w:ascii="Cambria Math" w:hAnsi="Cambria Math" w:cstheme="majorBidi"/>
+            <w:sz w:val="24"/>
+            <w:szCs w:val="24"/>
+          </w:rPr>
+          <m:t>ε</m:t>
+        </m:r>
+      </m:oMath>
+      <w:r>
+        <w:rPr>
+          <w:rFonts w:asciiTheme="majorBidi" w:hAnsiTheme="majorBidi" w:cstheme="majorBidi"/>
           <w:sz w:val="24"/>
           <w:szCs w:val="24"/>
         </w:rPr>
-        <w:t>&lt; 0.</w:t>
-      </w:r>
-      <w:r>
-        <w:rPr>
-          <w:rFonts w:asciiTheme="minorBidi" w:hAnsiTheme="minorBidi"/>
-          <w:sz w:val="24"/>
-          <w:szCs w:val="24"/>
-        </w:rPr>
-        <w:t>1 might be fine, since the whole novelty of bloom filter as a probabilistic data structure is to be used in conjunction with a secondary data structure e.g. LLRB to validate positives. This results in O(k) for searches not in the list (90% of the cases) but O(logN + k) searches in only 10% of the cases</w:t>
-      </w:r>
-      <w:r>
-        <w:rPr>
-          <w:rFonts w:asciiTheme="minorBidi" w:hAnsiTheme="minorBidi"/>
-          <w:sz w:val="24"/>
-          <w:szCs w:val="24"/>
-        </w:rPr>
-        <w:t xml:space="preserve">, when trying to ensure an IP </w:t>
-      </w:r>
-      <w:r>
-        <w:rPr>
-          <w:rFonts w:asciiTheme="minorBidi" w:hAnsiTheme="minorBidi"/>
-          <w:sz w:val="24"/>
-          <w:szCs w:val="24"/>
-        </w:rPr>
-        <w:t xml:space="preserve">address </w:t>
-      </w:r>
-      <w:r>
-        <w:rPr>
-          <w:rFonts w:asciiTheme="minorBidi" w:hAnsiTheme="minorBidi"/>
-          <w:sz w:val="24"/>
-          <w:szCs w:val="24"/>
-        </w:rPr>
-        <w:t>is not falsely flagged as malicious.</w:t>
-      </w:r>
+        <w:t xml:space="preserve"> = 0.03443 for an expected 0.03465. [7] Crucially, this assumes that the expected number of insertions, N, loosely matches with actual number of insertions. When we stress-tested the Bloom Filter with 5 times more insertions than expected, it yielded poor results with a false positive rate as high as 0.2891.</w:t>
+      </w:r>
+    </w:p>
+    <w:p>
+      <w:pPr>
+        <w:rPr>
+          <w:rFonts w:asciiTheme="majorBidi" w:hAnsiTheme="majorBidi" w:cstheme="majorBidi"/>
+        </w:rPr>
+      </w:pPr>
     </w:p>
     <w:sectPr>
       <w:pgSz w:w="11906" w:h="16838"/>
@@ -864,6 +1986,7 @@
   <w:style w:type="paragraph" w:default="1" w:styleId="Normal">
     <w:name w:val="Normal"/>
     <w:qFormat/>
+    <w:rsid w:val="0038679E"/>
   </w:style>
   <w:style w:type="character" w:default="1" w:styleId="DefaultParagraphFont">
     <w:name w:val="Default Paragraph Font"/>
@@ -891,6 +2014,25 @@
     <w:uiPriority w:val="99"/>
     <w:semiHidden/>
     <w:unhideWhenUsed/>
+  </w:style>
+  <w:style w:type="table" w:styleId="TableGrid">
+    <w:name w:val="Table Grid"/>
+    <w:basedOn w:val="TableNormal"/>
+    <w:uiPriority w:val="39"/>
+    <w:rsid w:val="0038679E"/>
+    <w:pPr>
+      <w:spacing w:after="0" w:line="240" w:lineRule="auto"/>
+    </w:pPr>
+    <w:tblPr>
+      <w:tblBorders>
+        <w:top w:val="single" w:sz="4" w:space="0" w:color="auto"/>
+        <w:left w:val="single" w:sz="4" w:space="0" w:color="auto"/>
+        <w:bottom w:val="single" w:sz="4" w:space="0" w:color="auto"/>
+        <w:right w:val="single" w:sz="4" w:space="0" w:color="auto"/>
+        <w:insideH w:val="single" w:sz="4" w:space="0" w:color="auto"/>
+        <w:insideV w:val="single" w:sz="4" w:space="0" w:color="auto"/>
+      </w:tblBorders>
+    </w:tblPr>
   </w:style>
 </w:styles>
 </file>

</xml_diff>